<commit_message>
Todays 1st commit on 12.19.25
</commit_message>
<xml_diff>
--- a/sshkeygen_cheat.docx
+++ b/sshkeygen_cheat.docx
@@ -7381,6 +7381,690 @@
           <w:szCs w:val="28"/>
         </w:rPr>
         <w:t>branch 'main' set up to track 'origin/main'.</w:t>
+      </w:r>
+    </w:p>
+    <w:p>
+      <w:pPr>
+        <w:rPr>
+          <w:rFonts w:ascii="Arial" w:hAnsi="Arial" w:cs="Arial"/>
+          <w:b/>
+          <w:bCs/>
+          <w:sz w:val="28"/>
+          <w:szCs w:val="28"/>
+        </w:rPr>
+      </w:pPr>
+      <w:r>
+        <w:rPr>
+          <w:rFonts w:ascii="Arial" w:hAnsi="Arial" w:cs="Arial"/>
+          <w:b/>
+          <w:bCs/>
+          <w:sz w:val="28"/>
+          <w:szCs w:val="28"/>
+        </w:rPr>
+        <w:t>#### clone worksheet</w:t>
+      </w:r>
+    </w:p>
+    <w:p>
+      <w:pPr>
+        <w:rPr>
+          <w:rFonts w:ascii="Arial" w:hAnsi="Arial" w:cs="Arial"/>
+          <w:sz w:val="28"/>
+          <w:szCs w:val="28"/>
+        </w:rPr>
+      </w:pPr>
+      <w:r>
+        <w:rPr>
+          <w:rFonts w:ascii="Arial" w:hAnsi="Arial" w:cs="Arial"/>
+          <w:sz w:val="28"/>
+          <w:szCs w:val="28"/>
+        </w:rPr>
+        <w:t>FA62XEA@CPC-rahul-F7OF5 MINGW64 ~</w:t>
+      </w:r>
+    </w:p>
+    <w:p>
+      <w:pPr>
+        <w:rPr>
+          <w:rFonts w:ascii="Arial" w:hAnsi="Arial" w:cs="Arial"/>
+          <w:sz w:val="28"/>
+          <w:szCs w:val="28"/>
+        </w:rPr>
+      </w:pPr>
+      <w:r>
+        <w:rPr>
+          <w:rFonts w:ascii="Arial" w:hAnsi="Arial" w:cs="Arial"/>
+          <w:sz w:val="28"/>
+          <w:szCs w:val="28"/>
+        </w:rPr>
+        <w:t>$ cd ~/</w:t>
+      </w:r>
+      <w:proofErr w:type="spellStart"/>
+      <w:r>
+        <w:rPr>
+          <w:rFonts w:ascii="Arial" w:hAnsi="Arial" w:cs="Arial"/>
+          <w:sz w:val="28"/>
+          <w:szCs w:val="28"/>
+        </w:rPr>
+        <w:t>IdeaProjects</w:t>
+      </w:r>
+      <w:proofErr w:type="spellEnd"/>
+    </w:p>
+    <w:p>
+      <w:pPr>
+        <w:rPr>
+          <w:rFonts w:ascii="Arial" w:hAnsi="Arial" w:cs="Arial"/>
+          <w:sz w:val="28"/>
+          <w:szCs w:val="28"/>
+        </w:rPr>
+      </w:pPr>
+      <w:r>
+        <w:rPr>
+          <w:rFonts w:ascii="Arial" w:hAnsi="Arial" w:cs="Arial"/>
+          <w:sz w:val="28"/>
+          <w:szCs w:val="28"/>
+        </w:rPr>
+        <w:t>FA62XEA@CPC-rahul-F7OF5 MINGW64 ~/</w:t>
+      </w:r>
+      <w:proofErr w:type="spellStart"/>
+      <w:r>
+        <w:rPr>
+          <w:rFonts w:ascii="Arial" w:hAnsi="Arial" w:cs="Arial"/>
+          <w:sz w:val="28"/>
+          <w:szCs w:val="28"/>
+        </w:rPr>
+        <w:t>IdeaProjects</w:t>
+      </w:r>
+      <w:proofErr w:type="spellEnd"/>
+    </w:p>
+    <w:p>
+      <w:pPr>
+        <w:rPr>
+          <w:rFonts w:ascii="Arial" w:hAnsi="Arial" w:cs="Arial"/>
+          <w:sz w:val="28"/>
+          <w:szCs w:val="28"/>
+        </w:rPr>
+      </w:pPr>
+      <w:r>
+        <w:rPr>
+          <w:rFonts w:ascii="Arial" w:hAnsi="Arial" w:cs="Arial"/>
+          <w:sz w:val="28"/>
+          <w:szCs w:val="28"/>
+        </w:rPr>
+        <w:t>$ ls</w:t>
+      </w:r>
+    </w:p>
+    <w:p>
+      <w:pPr>
+        <w:rPr>
+          <w:rFonts w:ascii="Arial" w:hAnsi="Arial" w:cs="Arial"/>
+          <w:sz w:val="28"/>
+          <w:szCs w:val="28"/>
+        </w:rPr>
+      </w:pPr>
+      <w:r>
+        <w:rPr>
+          <w:rFonts w:ascii="Arial" w:hAnsi="Arial" w:cs="Arial"/>
+          <w:sz w:val="28"/>
+          <w:szCs w:val="28"/>
+        </w:rPr>
+        <w:t>Demo</w:t>
+      </w:r>
+      <w:proofErr w:type="gramStart"/>
+      <w:r>
+        <w:rPr>
+          <w:rFonts w:ascii="Arial" w:hAnsi="Arial" w:cs="Arial"/>
+          <w:sz w:val="28"/>
+          <w:szCs w:val="28"/>
+        </w:rPr>
+        <w:t>/  untitled</w:t>
+      </w:r>
+      <w:proofErr w:type="gramEnd"/>
+      <w:r>
+        <w:rPr>
+          <w:rFonts w:ascii="Arial" w:hAnsi="Arial" w:cs="Arial"/>
+          <w:sz w:val="28"/>
+          <w:szCs w:val="28"/>
+        </w:rPr>
+        <w:t>/</w:t>
+      </w:r>
+    </w:p>
+    <w:p>
+      <w:pPr>
+        <w:rPr>
+          <w:rFonts w:ascii="Arial" w:hAnsi="Arial" w:cs="Arial"/>
+          <w:sz w:val="28"/>
+          <w:szCs w:val="28"/>
+        </w:rPr>
+      </w:pPr>
+      <w:r>
+        <w:rPr>
+          <w:rFonts w:ascii="Arial" w:hAnsi="Arial" w:cs="Arial"/>
+          <w:sz w:val="28"/>
+          <w:szCs w:val="28"/>
+        </w:rPr>
+        <w:t>FA62XEA@CPC-rahul-F7OF5 MINGW64 ~/</w:t>
+      </w:r>
+      <w:proofErr w:type="spellStart"/>
+      <w:r>
+        <w:rPr>
+          <w:rFonts w:ascii="Arial" w:hAnsi="Arial" w:cs="Arial"/>
+          <w:sz w:val="28"/>
+          <w:szCs w:val="28"/>
+        </w:rPr>
+        <w:t>IdeaProjects</w:t>
+      </w:r>
+      <w:proofErr w:type="spellEnd"/>
+    </w:p>
+    <w:p>
+      <w:pPr>
+        <w:rPr>
+          <w:rFonts w:ascii="Arial" w:hAnsi="Arial" w:cs="Arial"/>
+          <w:sz w:val="28"/>
+          <w:szCs w:val="28"/>
+        </w:rPr>
+      </w:pPr>
+      <w:r>
+        <w:rPr>
+          <w:rFonts w:ascii="Arial" w:hAnsi="Arial" w:cs="Arial"/>
+          <w:sz w:val="28"/>
+          <w:szCs w:val="28"/>
+        </w:rPr>
+        <w:t>$ rm -rf Demo</w:t>
+      </w:r>
+    </w:p>
+    <w:p>
+      <w:pPr>
+        <w:rPr>
+          <w:rFonts w:ascii="Arial" w:hAnsi="Arial" w:cs="Arial"/>
+          <w:sz w:val="28"/>
+          <w:szCs w:val="28"/>
+        </w:rPr>
+      </w:pPr>
+      <w:r>
+        <w:rPr>
+          <w:rFonts w:ascii="Arial" w:hAnsi="Arial" w:cs="Arial"/>
+          <w:sz w:val="28"/>
+          <w:szCs w:val="28"/>
+        </w:rPr>
+        <w:t>FA62XEA@CPC-rahul-F7OF5 MINGW64 ~/</w:t>
+      </w:r>
+      <w:proofErr w:type="spellStart"/>
+      <w:r>
+        <w:rPr>
+          <w:rFonts w:ascii="Arial" w:hAnsi="Arial" w:cs="Arial"/>
+          <w:sz w:val="28"/>
+          <w:szCs w:val="28"/>
+        </w:rPr>
+        <w:t>IdeaProjects</w:t>
+      </w:r>
+      <w:proofErr w:type="spellEnd"/>
+    </w:p>
+    <w:p>
+      <w:pPr>
+        <w:rPr>
+          <w:rFonts w:ascii="Arial" w:hAnsi="Arial" w:cs="Arial"/>
+          <w:sz w:val="28"/>
+          <w:szCs w:val="28"/>
+        </w:rPr>
+      </w:pPr>
+      <w:r>
+        <w:rPr>
+          <w:rFonts w:ascii="Arial" w:hAnsi="Arial" w:cs="Arial"/>
+          <w:sz w:val="28"/>
+          <w:szCs w:val="28"/>
+        </w:rPr>
+        <w:t>$ rm -rf untitled</w:t>
+      </w:r>
+    </w:p>
+    <w:p>
+      <w:pPr>
+        <w:rPr>
+          <w:rFonts w:ascii="Arial" w:hAnsi="Arial" w:cs="Arial"/>
+          <w:sz w:val="28"/>
+          <w:szCs w:val="28"/>
+        </w:rPr>
+      </w:pPr>
+      <w:r>
+        <w:rPr>
+          <w:rFonts w:ascii="Arial" w:hAnsi="Arial" w:cs="Arial"/>
+          <w:sz w:val="28"/>
+          <w:szCs w:val="28"/>
+        </w:rPr>
+        <w:t>FA62XEA@CPC-rahul-F7OF5 MINGW64 ~/</w:t>
+      </w:r>
+      <w:proofErr w:type="spellStart"/>
+      <w:r>
+        <w:rPr>
+          <w:rFonts w:ascii="Arial" w:hAnsi="Arial" w:cs="Arial"/>
+          <w:sz w:val="28"/>
+          <w:szCs w:val="28"/>
+        </w:rPr>
+        <w:t>IdeaProjects</w:t>
+      </w:r>
+      <w:proofErr w:type="spellEnd"/>
+    </w:p>
+    <w:p>
+      <w:pPr>
+        <w:rPr>
+          <w:rFonts w:ascii="Arial" w:hAnsi="Arial" w:cs="Arial"/>
+          <w:sz w:val="28"/>
+          <w:szCs w:val="28"/>
+        </w:rPr>
+      </w:pPr>
+      <w:r>
+        <w:rPr>
+          <w:rFonts w:ascii="Arial" w:hAnsi="Arial" w:cs="Arial"/>
+          <w:sz w:val="28"/>
+          <w:szCs w:val="28"/>
+        </w:rPr>
+        <w:t>$ git clone https://github.com/tsrahulganesh/IDEAPROJECTS_BACKUP</w:t>
+      </w:r>
+    </w:p>
+    <w:p>
+      <w:pPr>
+        <w:rPr>
+          <w:rFonts w:ascii="Arial" w:hAnsi="Arial" w:cs="Arial"/>
+          <w:sz w:val="28"/>
+          <w:szCs w:val="28"/>
+        </w:rPr>
+      </w:pPr>
+      <w:r>
+        <w:rPr>
+          <w:rFonts w:ascii="Arial" w:hAnsi="Arial" w:cs="Arial"/>
+          <w:sz w:val="28"/>
+          <w:szCs w:val="28"/>
+        </w:rPr>
+        <w:t>Cloning into 'IDEAPROJECTS_BACKUP'...</w:t>
+      </w:r>
+    </w:p>
+    <w:p>
+      <w:pPr>
+        <w:rPr>
+          <w:rFonts w:ascii="Arial" w:hAnsi="Arial" w:cs="Arial"/>
+          <w:sz w:val="28"/>
+          <w:szCs w:val="28"/>
+        </w:rPr>
+      </w:pPr>
+      <w:r>
+        <w:rPr>
+          <w:rFonts w:ascii="Arial" w:hAnsi="Arial" w:cs="Arial"/>
+          <w:sz w:val="28"/>
+          <w:szCs w:val="28"/>
+        </w:rPr>
+        <w:t>remote: Enumerating objects: 51, done.</w:t>
+      </w:r>
+    </w:p>
+    <w:p>
+      <w:pPr>
+        <w:rPr>
+          <w:rFonts w:ascii="Arial" w:hAnsi="Arial" w:cs="Arial"/>
+          <w:sz w:val="28"/>
+          <w:szCs w:val="28"/>
+        </w:rPr>
+      </w:pPr>
+      <w:r>
+        <w:rPr>
+          <w:rFonts w:ascii="Arial" w:hAnsi="Arial" w:cs="Arial"/>
+          <w:sz w:val="28"/>
+          <w:szCs w:val="28"/>
+        </w:rPr>
+        <w:t>remote: Counting objects: 100% (51/51), done.</w:t>
+      </w:r>
+    </w:p>
+    <w:p>
+      <w:pPr>
+        <w:rPr>
+          <w:rFonts w:ascii="Arial" w:hAnsi="Arial" w:cs="Arial"/>
+          <w:sz w:val="28"/>
+          <w:szCs w:val="28"/>
+        </w:rPr>
+      </w:pPr>
+      <w:r>
+        <w:rPr>
+          <w:rFonts w:ascii="Arial" w:hAnsi="Arial" w:cs="Arial"/>
+          <w:sz w:val="28"/>
+          <w:szCs w:val="28"/>
+        </w:rPr>
+        <w:t>remote: Compressing objects: 100% (31/31), done.</w:t>
+      </w:r>
+    </w:p>
+    <w:p>
+      <w:pPr>
+        <w:rPr>
+          <w:rFonts w:ascii="Arial" w:hAnsi="Arial" w:cs="Arial"/>
+          <w:sz w:val="28"/>
+          <w:szCs w:val="28"/>
+        </w:rPr>
+      </w:pPr>
+      <w:r>
+        <w:rPr>
+          <w:rFonts w:ascii="Arial" w:hAnsi="Arial" w:cs="Arial"/>
+          <w:sz w:val="28"/>
+          <w:szCs w:val="28"/>
+        </w:rPr>
+        <w:t>remote: Total 51 (delta 1), reused 48 (delta 1), pack-reused 0 (from 0)</w:t>
+      </w:r>
+    </w:p>
+    <w:p>
+      <w:pPr>
+        <w:rPr>
+          <w:rFonts w:ascii="Arial" w:hAnsi="Arial" w:cs="Arial"/>
+          <w:sz w:val="28"/>
+          <w:szCs w:val="28"/>
+        </w:rPr>
+      </w:pPr>
+      <w:r>
+        <w:rPr>
+          <w:rFonts w:ascii="Arial" w:hAnsi="Arial" w:cs="Arial"/>
+          <w:sz w:val="28"/>
+          <w:szCs w:val="28"/>
+        </w:rPr>
+        <w:t>Receiving objects: 100% (51/51), 32.59 KiB | 2.72 MiB/s, done.</w:t>
+      </w:r>
+    </w:p>
+    <w:p>
+      <w:pPr>
+        <w:rPr>
+          <w:rFonts w:ascii="Arial" w:hAnsi="Arial" w:cs="Arial"/>
+          <w:sz w:val="28"/>
+          <w:szCs w:val="28"/>
+        </w:rPr>
+      </w:pPr>
+      <w:r>
+        <w:rPr>
+          <w:rFonts w:ascii="Arial" w:hAnsi="Arial" w:cs="Arial"/>
+          <w:sz w:val="28"/>
+          <w:szCs w:val="28"/>
+        </w:rPr>
+        <w:t>Resolving deltas: 100% (1/1), done.</w:t>
+      </w:r>
+    </w:p>
+    <w:p>
+      <w:pPr>
+        <w:rPr>
+          <w:rFonts w:ascii="Arial" w:hAnsi="Arial" w:cs="Arial"/>
+          <w:sz w:val="28"/>
+          <w:szCs w:val="28"/>
+        </w:rPr>
+      </w:pPr>
+      <w:r>
+        <w:rPr>
+          <w:rFonts w:ascii="Arial" w:hAnsi="Arial" w:cs="Arial"/>
+          <w:sz w:val="28"/>
+          <w:szCs w:val="28"/>
+        </w:rPr>
+        <w:t>FA62XEA@CPC-rahul-F7OF5 MINGW64 ~/</w:t>
+      </w:r>
+      <w:proofErr w:type="spellStart"/>
+      <w:r>
+        <w:rPr>
+          <w:rFonts w:ascii="Arial" w:hAnsi="Arial" w:cs="Arial"/>
+          <w:sz w:val="28"/>
+          <w:szCs w:val="28"/>
+        </w:rPr>
+        <w:t>IdeaProjects</w:t>
+      </w:r>
+      <w:proofErr w:type="spellEnd"/>
+    </w:p>
+    <w:p>
+      <w:pPr>
+        <w:rPr>
+          <w:rFonts w:ascii="Arial" w:hAnsi="Arial" w:cs="Arial"/>
+          <w:sz w:val="28"/>
+          <w:szCs w:val="28"/>
+        </w:rPr>
+      </w:pPr>
+      <w:r>
+        <w:rPr>
+          <w:rFonts w:ascii="Arial" w:hAnsi="Arial" w:cs="Arial"/>
+          <w:sz w:val="28"/>
+          <w:szCs w:val="28"/>
+        </w:rPr>
+        <w:t>$ LS</w:t>
+      </w:r>
+    </w:p>
+    <w:p>
+      <w:pPr>
+        <w:rPr>
+          <w:rFonts w:ascii="Arial" w:hAnsi="Arial" w:cs="Arial"/>
+          <w:sz w:val="28"/>
+          <w:szCs w:val="28"/>
+        </w:rPr>
+      </w:pPr>
+      <w:r>
+        <w:rPr>
+          <w:rFonts w:ascii="Arial" w:hAnsi="Arial" w:cs="Arial"/>
+          <w:sz w:val="28"/>
+          <w:szCs w:val="28"/>
+        </w:rPr>
+        <w:t>IDEAPROJECTS_BACKUP</w:t>
+      </w:r>
+    </w:p>
+    <w:p>
+      <w:pPr>
+        <w:rPr>
+          <w:rFonts w:ascii="Arial" w:hAnsi="Arial" w:cs="Arial"/>
+          <w:sz w:val="28"/>
+          <w:szCs w:val="28"/>
+        </w:rPr>
+      </w:pPr>
+    </w:p>
+    <w:p>
+      <w:pPr>
+        <w:rPr>
+          <w:rFonts w:ascii="Arial" w:hAnsi="Arial" w:cs="Arial"/>
+          <w:sz w:val="28"/>
+          <w:szCs w:val="28"/>
+        </w:rPr>
+      </w:pPr>
+      <w:r>
+        <w:rPr>
+          <w:rFonts w:ascii="Arial" w:hAnsi="Arial" w:cs="Arial"/>
+          <w:sz w:val="28"/>
+          <w:szCs w:val="28"/>
+        </w:rPr>
+        <w:t>FA62XEA@CPC-rahul-F7OF5 MINGW64 ~/</w:t>
+      </w:r>
+      <w:proofErr w:type="spellStart"/>
+      <w:r>
+        <w:rPr>
+          <w:rFonts w:ascii="Arial" w:hAnsi="Arial" w:cs="Arial"/>
+          <w:sz w:val="28"/>
+          <w:szCs w:val="28"/>
+        </w:rPr>
+        <w:t>IdeaProjects</w:t>
+      </w:r>
+      <w:proofErr w:type="spellEnd"/>
+    </w:p>
+    <w:p>
+      <w:pPr>
+        <w:rPr>
+          <w:rFonts w:ascii="Arial" w:hAnsi="Arial" w:cs="Arial"/>
+          <w:sz w:val="28"/>
+          <w:szCs w:val="28"/>
+        </w:rPr>
+      </w:pPr>
+      <w:r>
+        <w:rPr>
+          <w:rFonts w:ascii="Arial" w:hAnsi="Arial" w:cs="Arial"/>
+          <w:sz w:val="28"/>
+          <w:szCs w:val="28"/>
+        </w:rPr>
+        <w:t>$ cd IDEAPROJECTS_BACKUP</w:t>
+      </w:r>
+    </w:p>
+    <w:p>
+      <w:pPr>
+        <w:rPr>
+          <w:rFonts w:ascii="Arial" w:hAnsi="Arial" w:cs="Arial"/>
+          <w:sz w:val="28"/>
+          <w:szCs w:val="28"/>
+        </w:rPr>
+      </w:pPr>
+      <w:r>
+        <w:rPr>
+          <w:rFonts w:ascii="Arial" w:hAnsi="Arial" w:cs="Arial"/>
+          <w:sz w:val="28"/>
+          <w:szCs w:val="28"/>
+        </w:rPr>
+        <w:t>LS</w:t>
+      </w:r>
+    </w:p>
+    <w:p>
+      <w:pPr>
+        <w:rPr>
+          <w:rFonts w:ascii="Arial" w:hAnsi="Arial" w:cs="Arial"/>
+          <w:sz w:val="28"/>
+          <w:szCs w:val="28"/>
+        </w:rPr>
+      </w:pPr>
+      <w:r>
+        <w:rPr>
+          <w:rFonts w:ascii="Arial" w:hAnsi="Arial" w:cs="Arial"/>
+          <w:sz w:val="28"/>
+          <w:szCs w:val="28"/>
+        </w:rPr>
+        <w:t>FA62XEA@CPC-rahul-F7OF5 MINGW64 ~/</w:t>
+      </w:r>
+      <w:proofErr w:type="spellStart"/>
+      <w:r>
+        <w:rPr>
+          <w:rFonts w:ascii="Arial" w:hAnsi="Arial" w:cs="Arial"/>
+          <w:sz w:val="28"/>
+          <w:szCs w:val="28"/>
+        </w:rPr>
+        <w:t>IdeaProjects</w:t>
+      </w:r>
+      <w:proofErr w:type="spellEnd"/>
+      <w:r>
+        <w:rPr>
+          <w:rFonts w:ascii="Arial" w:hAnsi="Arial" w:cs="Arial"/>
+          <w:sz w:val="28"/>
+          <w:szCs w:val="28"/>
+        </w:rPr>
+        <w:t>/IDEAPROJECTS_BACKUP (main)</w:t>
+      </w:r>
+    </w:p>
+    <w:p>
+      <w:pPr>
+        <w:rPr>
+          <w:rFonts w:ascii="Arial" w:hAnsi="Arial" w:cs="Arial"/>
+          <w:sz w:val="28"/>
+          <w:szCs w:val="28"/>
+        </w:rPr>
+      </w:pPr>
+      <w:r>
+        <w:rPr>
+          <w:rFonts w:ascii="Arial" w:hAnsi="Arial" w:cs="Arial"/>
+          <w:sz w:val="28"/>
+          <w:szCs w:val="28"/>
+        </w:rPr>
+        <w:t>$ LS</w:t>
+      </w:r>
+    </w:p>
+    <w:p>
+      <w:pPr>
+        <w:rPr>
+          <w:rFonts w:ascii="Arial" w:hAnsi="Arial" w:cs="Arial"/>
+          <w:sz w:val="28"/>
+          <w:szCs w:val="28"/>
+        </w:rPr>
+      </w:pPr>
+      <w:proofErr w:type="gramStart"/>
+      <w:r>
+        <w:rPr>
+          <w:rFonts w:ascii="Arial" w:hAnsi="Arial" w:cs="Arial"/>
+          <w:sz w:val="28"/>
+          <w:szCs w:val="28"/>
+        </w:rPr>
+        <w:t>Demo  README.md</w:t>
+      </w:r>
+      <w:proofErr w:type="gramEnd"/>
+      <w:r>
+        <w:rPr>
+          <w:rFonts w:ascii="Arial" w:hAnsi="Arial" w:cs="Arial"/>
+          <w:sz w:val="28"/>
+          <w:szCs w:val="28"/>
+        </w:rPr>
+        <w:t xml:space="preserve">  </w:t>
+      </w:r>
+      <w:proofErr w:type="gramStart"/>
+      <w:r>
+        <w:rPr>
+          <w:rFonts w:ascii="Arial" w:hAnsi="Arial" w:cs="Arial"/>
+          <w:sz w:val="28"/>
+          <w:szCs w:val="28"/>
+        </w:rPr>
+        <w:t>login_test_report.html  login_test_report_latest.html</w:t>
+      </w:r>
+      <w:proofErr w:type="gramEnd"/>
+      <w:r>
+        <w:rPr>
+          <w:rFonts w:ascii="Arial" w:hAnsi="Arial" w:cs="Arial"/>
+          <w:sz w:val="28"/>
+          <w:szCs w:val="28"/>
+        </w:rPr>
+        <w:t xml:space="preserve">  reports</w:t>
+      </w:r>
+    </w:p>
+    <w:p>
+      <w:pPr>
+        <w:rPr>
+          <w:rFonts w:ascii="Arial" w:hAnsi="Arial" w:cs="Arial"/>
+          <w:sz w:val="28"/>
+          <w:szCs w:val="28"/>
+        </w:rPr>
+      </w:pPr>
+    </w:p>
+    <w:p>
+      <w:pPr>
+        <w:rPr>
+          <w:rFonts w:ascii="Arial" w:hAnsi="Arial" w:cs="Arial"/>
+          <w:sz w:val="28"/>
+          <w:szCs w:val="28"/>
+        </w:rPr>
+      </w:pPr>
+      <w:r>
+        <w:rPr>
+          <w:rFonts w:ascii="Arial" w:hAnsi="Arial" w:cs="Arial"/>
+          <w:sz w:val="28"/>
+          <w:szCs w:val="28"/>
+        </w:rPr>
+        <w:t>FA62XEA@CPC-rahul-F7OF5 MINGW64 ~/</w:t>
+      </w:r>
+      <w:proofErr w:type="spellStart"/>
+      <w:r>
+        <w:rPr>
+          <w:rFonts w:ascii="Arial" w:hAnsi="Arial" w:cs="Arial"/>
+          <w:sz w:val="28"/>
+          <w:szCs w:val="28"/>
+        </w:rPr>
+        <w:t>IdeaProjects</w:t>
+      </w:r>
+      <w:proofErr w:type="spellEnd"/>
+      <w:r>
+        <w:rPr>
+          <w:rFonts w:ascii="Arial" w:hAnsi="Arial" w:cs="Arial"/>
+          <w:sz w:val="28"/>
+          <w:szCs w:val="28"/>
+        </w:rPr>
+        <w:t>/IDEAPROJECTS_BACKUP (main)</w:t>
+      </w:r>
+    </w:p>
+    <w:p>
+      <w:pPr>
+        <w:rPr>
+          <w:rFonts w:ascii="Arial" w:hAnsi="Arial" w:cs="Arial"/>
+          <w:sz w:val="28"/>
+          <w:szCs w:val="28"/>
+        </w:rPr>
+      </w:pPr>
+      <w:r>
+        <w:rPr>
+          <w:rFonts w:ascii="Arial" w:hAnsi="Arial" w:cs="Arial"/>
+          <w:sz w:val="28"/>
+          <w:szCs w:val="28"/>
+        </w:rPr>
+        <w:t>$</w:t>
       </w:r>
     </w:p>
     <w:p>
@@ -8125,7 +8809,6 @@
   <w:style w:type="character" w:default="1" w:styleId="DefaultParagraphFont">
     <w:name w:val="Default Paragraph Font"/>
     <w:uiPriority w:val="1"/>
-    <w:semiHidden/>
     <w:unhideWhenUsed/>
   </w:style>
   <w:style w:type="table" w:default="1" w:styleId="TableNormal">

</xml_diff>